<commit_message>
Added bitmap documentation and finished report
</commit_message>
<xml_diff>
--- a/Lab 4/lab04_report_jhp2539.docx
+++ b/Lab 4/lab04_report_jhp2539.docx
@@ -676,7 +676,25 @@
           <w:sz w:val="24"/>
           <w:szCs w:val="24"/>
         </w:rPr>
-        <w:t xml:space="preserve"> are a data block which contains information about where a file’s data is located on disk. The majority of the parameters are self-explanatory. ‘DP’ stands for ‘Direct Pointers,’ which are bytes that immediately point to a data sector. Small files will only use Direct Pointers.</w:t>
+        <w:t xml:space="preserve"> are a data block which contains information about where a file’s data is located on </w:t>
+      </w:r>
+      <w:proofErr w:type="gramStart"/>
+      <w:r>
+        <w:rPr>
+          <w:rFonts w:ascii="Times New Roman" w:eastAsiaTheme="majorEastAsia" w:hAnsi="Times New Roman" w:cs="Times New Roman"/>
+          <w:sz w:val="24"/>
+          <w:szCs w:val="24"/>
+        </w:rPr>
+        <w:t>disk</w:t>
+      </w:r>
+      <w:proofErr w:type="gramEnd"/>
+      <w:r>
+        <w:rPr>
+          <w:rFonts w:ascii="Times New Roman" w:eastAsiaTheme="majorEastAsia" w:hAnsi="Times New Roman" w:cs="Times New Roman"/>
+          <w:sz w:val="24"/>
+          <w:szCs w:val="24"/>
+        </w:rPr>
+        <w:t>. The majority of the parameters are self-explanatory. ‘DP’ stands for ‘Direct Pointers,’ which are bytes that immediately point to a data sector. Small files will only use Direct Pointers.</w:t>
       </w:r>
       <w:r>
         <w:rPr>
@@ -708,13 +726,23 @@
           <w:szCs w:val="24"/>
         </w:rPr>
       </w:pPr>
-      <w:r>
-        <w:rPr>
-          <w:rFonts w:ascii="Times New Roman" w:eastAsiaTheme="majorEastAsia" w:hAnsi="Times New Roman" w:cs="Times New Roman"/>
-          <w:sz w:val="24"/>
-          <w:szCs w:val="24"/>
-        </w:rPr>
-        <w:t>DP  – 62KB max file size</w:t>
+      <w:proofErr w:type="gramStart"/>
+      <w:r>
+        <w:rPr>
+          <w:rFonts w:ascii="Times New Roman" w:eastAsiaTheme="majorEastAsia" w:hAnsi="Times New Roman" w:cs="Times New Roman"/>
+          <w:sz w:val="24"/>
+          <w:szCs w:val="24"/>
+        </w:rPr>
+        <w:t>DP  –</w:t>
+      </w:r>
+      <w:proofErr w:type="gramEnd"/>
+      <w:r>
+        <w:rPr>
+          <w:rFonts w:ascii="Times New Roman" w:eastAsiaTheme="majorEastAsia" w:hAnsi="Times New Roman" w:cs="Times New Roman"/>
+          <w:sz w:val="24"/>
+          <w:szCs w:val="24"/>
+        </w:rPr>
+        <w:t xml:space="preserve"> 62KB max file size</w:t>
       </w:r>
     </w:p>
     <w:p>
@@ -760,15 +788,33 @@
           <w:sz w:val="24"/>
           <w:szCs w:val="24"/>
         </w:rPr>
-        <w:t xml:space="preserve">DIP -  </w:t>
-      </w:r>
-      <w:r>
-        <w:rPr>
-          <w:rFonts w:ascii="Times New Roman" w:eastAsiaTheme="majorEastAsia" w:hAnsi="Times New Roman" w:cs="Times New Roman"/>
-          <w:sz w:val="24"/>
-          <w:szCs w:val="24"/>
-        </w:rPr>
-        <w:t>8.3MB max file size</w:t>
+        <w:t xml:space="preserve">DIP </w:t>
+      </w:r>
+      <w:proofErr w:type="gramStart"/>
+      <w:r>
+        <w:rPr>
+          <w:rFonts w:ascii="Times New Roman" w:eastAsiaTheme="majorEastAsia" w:hAnsi="Times New Roman" w:cs="Times New Roman"/>
+          <w:sz w:val="24"/>
+          <w:szCs w:val="24"/>
+        </w:rPr>
+        <w:t xml:space="preserve">-  </w:t>
+      </w:r>
+      <w:r>
+        <w:rPr>
+          <w:rFonts w:ascii="Times New Roman" w:eastAsiaTheme="majorEastAsia" w:hAnsi="Times New Roman" w:cs="Times New Roman"/>
+          <w:sz w:val="24"/>
+          <w:szCs w:val="24"/>
+        </w:rPr>
+        <w:t>8</w:t>
+      </w:r>
+      <w:proofErr w:type="gramEnd"/>
+      <w:r>
+        <w:rPr>
+          <w:rFonts w:ascii="Times New Roman" w:eastAsiaTheme="majorEastAsia" w:hAnsi="Times New Roman" w:cs="Times New Roman"/>
+          <w:sz w:val="24"/>
+          <w:szCs w:val="24"/>
+        </w:rPr>
+        <w:t>.3MB max file size</w:t>
       </w:r>
     </w:p>
     <w:p>
@@ -879,7 +925,25 @@
           <w:sz w:val="24"/>
           <w:szCs w:val="24"/>
         </w:rPr>
-        <w:t>Directories store ‘directory entries’ which holds the filename and a pointer to the sector.</w:t>
+        <w:t xml:space="preserve">Directories store ‘directory entries’ which </w:t>
+      </w:r>
+      <w:proofErr w:type="gramStart"/>
+      <w:r>
+        <w:rPr>
+          <w:rFonts w:ascii="Times New Roman" w:eastAsiaTheme="majorEastAsia" w:hAnsi="Times New Roman" w:cs="Times New Roman"/>
+          <w:sz w:val="24"/>
+          <w:szCs w:val="24"/>
+        </w:rPr>
+        <w:t>holds</w:t>
+      </w:r>
+      <w:proofErr w:type="gramEnd"/>
+      <w:r>
+        <w:rPr>
+          <w:rFonts w:ascii="Times New Roman" w:eastAsiaTheme="majorEastAsia" w:hAnsi="Times New Roman" w:cs="Times New Roman"/>
+          <w:sz w:val="24"/>
+          <w:szCs w:val="24"/>
+        </w:rPr>
+        <w:t xml:space="preserve"> the filename and a pointer to the sector.</w:t>
       </w:r>
     </w:p>
     <w:p>
@@ -898,7 +962,43 @@
           <w:sz w:val="24"/>
           <w:szCs w:val="24"/>
         </w:rPr>
-        <w:t>Directories also store entries for ‘.’ and ‘..’ by default. There is no error checking for removing these entries, thereby allowing a user to disconnect their directory from its parent potentially leading to a hard fault and corruption. If a user knows enough to intentionally remove these entries, I believe that it is their fault and undefined behavior is just punishment for their actions.</w:t>
+        <w:t xml:space="preserve">Directories also store entries </w:t>
+      </w:r>
+      <w:proofErr w:type="gramStart"/>
+      <w:r>
+        <w:rPr>
+          <w:rFonts w:ascii="Times New Roman" w:eastAsiaTheme="majorEastAsia" w:hAnsi="Times New Roman" w:cs="Times New Roman"/>
+          <w:sz w:val="24"/>
+          <w:szCs w:val="24"/>
+        </w:rPr>
+        <w:t>for ‘.’</w:t>
+      </w:r>
+      <w:proofErr w:type="gramEnd"/>
+      <w:r>
+        <w:rPr>
+          <w:rFonts w:ascii="Times New Roman" w:eastAsiaTheme="majorEastAsia" w:hAnsi="Times New Roman" w:cs="Times New Roman"/>
+          <w:sz w:val="24"/>
+          <w:szCs w:val="24"/>
+        </w:rPr>
+        <w:t xml:space="preserve"> and ‘..’ by default. There is no error checking for removing these entries, thereby allowing a user to disconnect their directory from its parent potentially leading to a hard fault and corruption. If a user knows enough to intentionally remove these entries, I believe that it is their </w:t>
+      </w:r>
+      <w:proofErr w:type="gramStart"/>
+      <w:r>
+        <w:rPr>
+          <w:rFonts w:ascii="Times New Roman" w:eastAsiaTheme="majorEastAsia" w:hAnsi="Times New Roman" w:cs="Times New Roman"/>
+          <w:sz w:val="24"/>
+          <w:szCs w:val="24"/>
+        </w:rPr>
+        <w:t>fault</w:t>
+      </w:r>
+      <w:proofErr w:type="gramEnd"/>
+      <w:r>
+        <w:rPr>
+          <w:rFonts w:ascii="Times New Roman" w:eastAsiaTheme="majorEastAsia" w:hAnsi="Times New Roman" w:cs="Times New Roman"/>
+          <w:sz w:val="24"/>
+          <w:szCs w:val="24"/>
+        </w:rPr>
+        <w:t xml:space="preserve"> and undefined behavior is just punishment for their actions.</w:t>
       </w:r>
     </w:p>
     <w:p>
@@ -1203,7 +1303,25 @@
           <w:sz w:val="24"/>
           <w:szCs w:val="24"/>
         </w:rPr>
-        <w:t xml:space="preserve"> 5KB of RAM overhead for maintaining the filesystem (for a maximum of 10 simultaneously open files). This number decreases dramatically when a heap is implemented as the only buffer worth storing in RAM </w:t>
+        <w:t xml:space="preserve"> 5KB of </w:t>
+      </w:r>
+      <w:proofErr w:type="gramStart"/>
+      <w:r>
+        <w:rPr>
+          <w:rFonts w:ascii="Times New Roman" w:eastAsiaTheme="majorEastAsia" w:hAnsi="Times New Roman" w:cs="Times New Roman"/>
+          <w:sz w:val="24"/>
+          <w:szCs w:val="24"/>
+        </w:rPr>
+        <w:t>RAM overhead</w:t>
+      </w:r>
+      <w:proofErr w:type="gramEnd"/>
+      <w:r>
+        <w:rPr>
+          <w:rFonts w:ascii="Times New Roman" w:eastAsiaTheme="majorEastAsia" w:hAnsi="Times New Roman" w:cs="Times New Roman"/>
+          <w:sz w:val="24"/>
+          <w:szCs w:val="24"/>
+        </w:rPr>
+        <w:t xml:space="preserve"> for maintaining the filesystem (for a maximum of 10 simultaneously open files). This number decreases dramatically when a heap is implemented as the only buffer worth storing in RAM </w:t>
       </w:r>
       <w:r>
         <w:rPr>
@@ -1623,107 +1741,72 @@
         </w:rPr>
       </w:pPr>
     </w:p>
-    <w:tbl>
-      <w:tblPr>
-        <w:tblStyle w:val="TableGrid"/>
-        <w:tblW w:w="3478" w:type="pct"/>
-        <w:tblLook w:val="04A0" w:firstRow="1" w:lastRow="0" w:firstColumn="1" w:lastColumn="0" w:noHBand="0" w:noVBand="1"/>
-      </w:tblPr>
-      <w:tblGrid>
-        <w:gridCol w:w="3772"/>
-        <w:gridCol w:w="2732"/>
-      </w:tblGrid>
-      <w:tr>
-        <w:tc>
-          <w:tcPr>
-            <w:tcW w:w="2900" w:type="pct"/>
-          </w:tcPr>
-          <w:p>
-            <w:pPr>
-              <w:pStyle w:val="ListParagraph"/>
-              <w:ind w:left="0"/>
-              <w:jc w:val="center"/>
-              <w:rPr>
-                <w:rFonts w:ascii="Times New Roman" w:hAnsi="Times New Roman" w:cs="Times New Roman"/>
-                <w:sz w:val="24"/>
-                <w:szCs w:val="24"/>
-              </w:rPr>
-            </w:pPr>
-            <w:r>
-              <w:rPr>
-                <w:rFonts w:ascii="Times New Roman" w:hAnsi="Times New Roman" w:cs="Times New Roman"/>
-                <w:sz w:val="24"/>
-                <w:szCs w:val="24"/>
-              </w:rPr>
-              <w:t>Example Packet 1</w:t>
-            </w:r>
-          </w:p>
-        </w:tc>
-        <w:tc>
-          <w:tcPr>
-            <w:tcW w:w="2100" w:type="pct"/>
-          </w:tcPr>
-          <w:p>
-            <w:pPr>
-              <w:pStyle w:val="ListParagraph"/>
-              <w:ind w:left="0"/>
-              <w:jc w:val="center"/>
-              <w:rPr>
-                <w:rFonts w:ascii="Times New Roman" w:hAnsi="Times New Roman" w:cs="Times New Roman"/>
-                <w:sz w:val="24"/>
-                <w:szCs w:val="24"/>
-              </w:rPr>
-            </w:pPr>
-          </w:p>
-        </w:tc>
-      </w:tr>
-      <w:tr>
-        <w:tc>
-          <w:tcPr>
-            <w:tcW w:w="2900" w:type="pct"/>
-          </w:tcPr>
-          <w:p>
-            <w:pPr>
-              <w:pStyle w:val="ListParagraph"/>
-              <w:ind w:left="0"/>
-              <w:jc w:val="center"/>
-              <w:rPr>
-                <w:rFonts w:ascii="Times New Roman" w:hAnsi="Times New Roman" w:cs="Times New Roman"/>
-                <w:sz w:val="24"/>
-                <w:szCs w:val="24"/>
-              </w:rPr>
-            </w:pPr>
-            <w:r>
-              <w:rPr>
-                <w:rFonts w:ascii="Times New Roman" w:hAnsi="Times New Roman" w:cs="Times New Roman"/>
-                <w:sz w:val="24"/>
-                <w:szCs w:val="24"/>
-              </w:rPr>
-              <w:t>Example Packet 2</w:t>
-            </w:r>
-          </w:p>
-        </w:tc>
-        <w:tc>
-          <w:tcPr>
-            <w:tcW w:w="2100" w:type="pct"/>
-          </w:tcPr>
-          <w:p>
-            <w:pPr>
-              <w:pStyle w:val="ListParagraph"/>
-              <w:ind w:left="0"/>
-              <w:jc w:val="center"/>
-              <w:rPr>
-                <w:rFonts w:ascii="Times New Roman" w:hAnsi="Times New Roman" w:cs="Times New Roman"/>
-                <w:i/>
-                <w:iCs/>
-                <w:sz w:val="24"/>
-                <w:szCs w:val="24"/>
-              </w:rPr>
-            </w:pPr>
-          </w:p>
-        </w:tc>
-      </w:tr>
-    </w:tbl>
+    <w:p>
+      <w:pPr>
+        <w:jc w:val="center"/>
+        <w:rPr>
+          <w:rFonts w:ascii="Times New Roman" w:hAnsi="Times New Roman" w:cs="Times New Roman"/>
+          <w:sz w:val="20"/>
+          <w:szCs w:val="20"/>
+        </w:rPr>
+      </w:pPr>
+      <w:r>
+        <w:rPr>
+          <w:rFonts w:ascii="Times New Roman" w:hAnsi="Times New Roman" w:cs="Times New Roman"/>
+          <w:noProof/>
+          <w:sz w:val="20"/>
+          <w:szCs w:val="20"/>
+        </w:rPr>
+        <w:drawing>
+          <wp:inline distT="0" distB="0" distL="0" distR="0" wp14:anchorId="0FFCEA1B" wp14:editId="5E993D89">
+            <wp:extent cx="5939790" cy="1463040"/>
+            <wp:effectExtent l="0" t="0" r="3810" b="3810"/>
+            <wp:docPr id="847623800" name="Picture 1"/>
+            <wp:cNvGraphicFramePr>
+              <a:graphicFrameLocks xmlns:a="http://schemas.openxmlformats.org/drawingml/2006/main" noChangeAspect="1"/>
+            </wp:cNvGraphicFramePr>
+            <a:graphic xmlns:a="http://schemas.openxmlformats.org/drawingml/2006/main">
+              <a:graphicData uri="http://schemas.openxmlformats.org/drawingml/2006/picture">
+                <pic:pic xmlns:pic="http://schemas.openxmlformats.org/drawingml/2006/picture">
+                  <pic:nvPicPr>
+                    <pic:cNvPr id="0" name="Picture 1"/>
+                    <pic:cNvPicPr>
+                      <a:picLocks noChangeAspect="1" noChangeArrowheads="1"/>
+                    </pic:cNvPicPr>
+                  </pic:nvPicPr>
+                  <pic:blipFill>
+                    <a:blip r:embed="rId7" cstate="print">
+                      <a:extLst>
+                        <a:ext uri="{28A0092B-C50C-407E-A947-70E740481C1C}">
+                          <a14:useLocalDpi xmlns:a14="http://schemas.microsoft.com/office/drawing/2010/main" val="0"/>
+                        </a:ext>
+                      </a:extLst>
+                    </a:blip>
+                    <a:srcRect/>
+                    <a:stretch>
+                      <a:fillRect/>
+                    </a:stretch>
+                  </pic:blipFill>
+                  <pic:spPr bwMode="auto">
+                    <a:xfrm>
+                      <a:off x="0" y="0"/>
+                      <a:ext cx="5939790" cy="1463040"/>
+                    </a:xfrm>
+                    <a:prstGeom prst="rect">
+                      <a:avLst/>
+                    </a:prstGeom>
+                    <a:noFill/>
+                    <a:ln>
+                      <a:noFill/>
+                    </a:ln>
+                  </pic:spPr>
+                </pic:pic>
+              </a:graphicData>
+            </a:graphic>
+          </wp:inline>
+        </w:drawing>
+      </w:r>
+    </w:p>
     <w:p>
       <w:pPr>
         <w:pStyle w:val="ListParagraph"/>
@@ -1735,6 +1818,22 @@
           <w:szCs w:val="20"/>
         </w:rPr>
       </w:pPr>
+      <w:r>
+        <w:rPr>
+          <w:rFonts w:ascii="Times New Roman" w:hAnsi="Times New Roman" w:cs="Times New Roman"/>
+          <w:sz w:val="20"/>
+          <w:szCs w:val="20"/>
+        </w:rPr>
+        <w:t>Figure</w:t>
+      </w:r>
+      <w:r>
+        <w:rPr>
+          <w:rFonts w:ascii="Times New Roman" w:hAnsi="Times New Roman" w:cs="Times New Roman"/>
+          <w:sz w:val="20"/>
+          <w:szCs w:val="20"/>
+        </w:rPr>
+        <w:t xml:space="preserve"> 2. Example SPI Packets</w:t>
+      </w:r>
     </w:p>
     <w:p>
       <w:pPr>
@@ -1747,14 +1846,6 @@
           <w:szCs w:val="20"/>
         </w:rPr>
       </w:pPr>
-      <w:r>
-        <w:rPr>
-          <w:rFonts w:ascii="Times New Roman" w:hAnsi="Times New Roman" w:cs="Times New Roman"/>
-          <w:sz w:val="20"/>
-          <w:szCs w:val="20"/>
-        </w:rPr>
-        <w:t>Table 2. Example SPI Packets</w:t>
-      </w:r>
     </w:p>
     <w:p>
       <w:pPr>
@@ -1943,7 +2034,29 @@
           <w:sz w:val="24"/>
           <w:szCs w:val="24"/>
         </w:rPr>
-        <w:t>Assume you replaced the flash memory in the SD card with a high-speed battery-backed RAM and kept all</w:t>
+        <w:t xml:space="preserve">Assume you replaced the flash memory in the SD card with </w:t>
+      </w:r>
+      <w:proofErr w:type="gramStart"/>
+      <w:r>
+        <w:rPr>
+          <w:rFonts w:ascii="Times New Roman" w:hAnsi="Times New Roman" w:cs="Times New Roman"/>
+          <w:i/>
+          <w:iCs/>
+          <w:sz w:val="24"/>
+          <w:szCs w:val="24"/>
+        </w:rPr>
+        <w:t>a high</w:t>
+      </w:r>
+      <w:proofErr w:type="gramEnd"/>
+      <w:r>
+        <w:rPr>
+          <w:rFonts w:ascii="Times New Roman" w:hAnsi="Times New Roman" w:cs="Times New Roman"/>
+          <w:i/>
+          <w:iCs/>
+          <w:sz w:val="24"/>
+          <w:szCs w:val="24"/>
+        </w:rPr>
+        <w:t>-speed battery-backed RAM and kept all</w:t>
       </w:r>
       <w:r>
         <w:rPr>
@@ -2059,7 +2172,29 @@
           <w:sz w:val="24"/>
           <w:szCs w:val="24"/>
         </w:rPr>
-        <w:t>How many files can you store on your disk? Briefly explain how you could increase this number (do not do</w:t>
+        <w:t xml:space="preserve">How many files can you store on your </w:t>
+      </w:r>
+      <w:proofErr w:type="gramStart"/>
+      <w:r>
+        <w:rPr>
+          <w:rFonts w:ascii="Times New Roman" w:hAnsi="Times New Roman" w:cs="Times New Roman"/>
+          <w:i/>
+          <w:iCs/>
+          <w:sz w:val="24"/>
+          <w:szCs w:val="24"/>
+        </w:rPr>
+        <w:t>disk</w:t>
+      </w:r>
+      <w:proofErr w:type="gramEnd"/>
+      <w:r>
+        <w:rPr>
+          <w:rFonts w:ascii="Times New Roman" w:hAnsi="Times New Roman" w:cs="Times New Roman"/>
+          <w:i/>
+          <w:iCs/>
+          <w:sz w:val="24"/>
+          <w:szCs w:val="24"/>
+        </w:rPr>
+        <w:t>? Briefly explain how you could increase this number (do not do</w:t>
       </w:r>
       <w:r>
         <w:rPr>
@@ -2241,6 +2376,7 @@
           <w:sz w:val="24"/>
           <w:szCs w:val="24"/>
         </w:rPr>
+        <w:lastRenderedPageBreak/>
         <w:t>Does your system allow for two threads to simultaneously stream debugging data onto one file? If yes,</w:t>
       </w:r>
       <w:r>
@@ -2349,7 +2485,6 @@
           <w:sz w:val="24"/>
           <w:szCs w:val="24"/>
         </w:rPr>
-        <w:lastRenderedPageBreak/>
         <w:t xml:space="preserve">My filesystem avoids this issue by allowing </w:t>
       </w:r>
       <w:r>
@@ -2374,15 +2509,33 @@
           <w:sz w:val="24"/>
           <w:szCs w:val="24"/>
         </w:rPr>
-        <w:t xml:space="preserve"> concurrently</w:t>
-      </w:r>
-      <w:r>
-        <w:rPr>
-          <w:rFonts w:ascii="Times New Roman" w:hAnsi="Times New Roman" w:cs="Times New Roman"/>
-          <w:sz w:val="24"/>
-          <w:szCs w:val="24"/>
-        </w:rPr>
-        <w:t xml:space="preserve">, but uses semaphores to prevent simultaneous writes. Any two programs which do work, then stream data, then do more work and so forth will only lock the </w:t>
+        <w:t xml:space="preserve"> </w:t>
+      </w:r>
+      <w:proofErr w:type="gramStart"/>
+      <w:r>
+        <w:rPr>
+          <w:rFonts w:ascii="Times New Roman" w:hAnsi="Times New Roman" w:cs="Times New Roman"/>
+          <w:sz w:val="24"/>
+          <w:szCs w:val="24"/>
+        </w:rPr>
+        <w:t>concurrently</w:t>
+      </w:r>
+      <w:r>
+        <w:rPr>
+          <w:rFonts w:ascii="Times New Roman" w:hAnsi="Times New Roman" w:cs="Times New Roman"/>
+          <w:sz w:val="24"/>
+          <w:szCs w:val="24"/>
+        </w:rPr>
+        <w:t>, but</w:t>
+      </w:r>
+      <w:proofErr w:type="gramEnd"/>
+      <w:r>
+        <w:rPr>
+          <w:rFonts w:ascii="Times New Roman" w:hAnsi="Times New Roman" w:cs="Times New Roman"/>
+          <w:sz w:val="24"/>
+          <w:szCs w:val="24"/>
+        </w:rPr>
+        <w:t xml:space="preserve"> uses semaphores to prevent simultaneous writes. Any two programs which do work, then stream data, then do more work and so forth will only lock the </w:t>
       </w:r>
       <w:proofErr w:type="spellStart"/>
       <w:r>
@@ -2400,7 +2553,25 @@
           <w:sz w:val="24"/>
           <w:szCs w:val="24"/>
         </w:rPr>
-        <w:t xml:space="preserve"> for writing during the actual writing process and therefore their writes will be properly interleaved.</w:t>
+        <w:t xml:space="preserve"> for writing during the actual writing process and therefore their </w:t>
+      </w:r>
+      <w:proofErr w:type="gramStart"/>
+      <w:r>
+        <w:rPr>
+          <w:rFonts w:ascii="Times New Roman" w:hAnsi="Times New Roman" w:cs="Times New Roman"/>
+          <w:sz w:val="24"/>
+          <w:szCs w:val="24"/>
+        </w:rPr>
+        <w:t>writes</w:t>
+      </w:r>
+      <w:proofErr w:type="gramEnd"/>
+      <w:r>
+        <w:rPr>
+          <w:rFonts w:ascii="Times New Roman" w:hAnsi="Times New Roman" w:cs="Times New Roman"/>
+          <w:sz w:val="24"/>
+          <w:szCs w:val="24"/>
+        </w:rPr>
+        <w:t xml:space="preserve"> will be properly interleaved.</w:t>
       </w:r>
     </w:p>
     <w:sectPr>

</xml_diff>